<commit_message>
project code version update and other files
</commit_message>
<xml_diff>
--- a/Dissertation/Logbook notes.docx
+++ b/Dissertation/Logbook notes.docx
@@ -278,7 +278,10 @@
         <w:t>Monday 18 April - Friday 10 June 2016</w:t>
       </w:r>
     </w:p>
-    <w:p/>
+    <w:p>
+      <w:bookmarkStart w:id="0" w:name="_GoBack"/>
+      <w:bookmarkEnd w:id="0"/>
+    </w:p>
     <w:p>
       <w:r>
         <w:t>First page of logbook should illustrate</w:t>
@@ -295,7 +298,7 @@
       </w:tblPr>
       <w:tblGrid>
         <w:gridCol w:w="4508"/>
-        <w:gridCol w:w="4508"/>
+        <w:gridCol w:w="2433"/>
       </w:tblGrid>
       <w:tr>
         <w:tc>
@@ -319,7 +322,7 @@
         </w:tc>
         <w:tc>
           <w:tcPr>
-            <w:tcW w:w="4508" w:type="dxa"/>
+            <w:tcW w:w="2433" w:type="dxa"/>
           </w:tcPr>
           <w:p>
             <w:pPr>
@@ -357,7 +360,7 @@
         </w:tc>
         <w:tc>
           <w:tcPr>
-            <w:tcW w:w="4508" w:type="dxa"/>
+            <w:tcW w:w="2433" w:type="dxa"/>
           </w:tcPr>
           <w:p>
             <w:pPr>
@@ -389,7 +392,7 @@
         </w:tc>
         <w:tc>
           <w:tcPr>
-            <w:tcW w:w="4508" w:type="dxa"/>
+            <w:tcW w:w="2433" w:type="dxa"/>
           </w:tcPr>
           <w:p>
             <w:pPr>
@@ -421,7 +424,7 @@
         </w:tc>
         <w:tc>
           <w:tcPr>
-            <w:tcW w:w="4508" w:type="dxa"/>
+            <w:tcW w:w="2433" w:type="dxa"/>
           </w:tcPr>
           <w:p>
             <w:pPr>
@@ -453,7 +456,7 @@
         </w:tc>
         <w:tc>
           <w:tcPr>
-            <w:tcW w:w="4508" w:type="dxa"/>
+            <w:tcW w:w="2433" w:type="dxa"/>
           </w:tcPr>
           <w:p>
             <w:pPr>
@@ -485,7 +488,7 @@
         </w:tc>
         <w:tc>
           <w:tcPr>
-            <w:tcW w:w="4508" w:type="dxa"/>
+            <w:tcW w:w="2433" w:type="dxa"/>
           </w:tcPr>
           <w:p>
             <w:pPr>
@@ -517,7 +520,7 @@
         </w:tc>
         <w:tc>
           <w:tcPr>
-            <w:tcW w:w="4508" w:type="dxa"/>
+            <w:tcW w:w="2433" w:type="dxa"/>
           </w:tcPr>
           <w:p>
             <w:pPr>
@@ -538,13 +541,13 @@
         <w:tblLook w:val="04A0" w:firstRow="1" w:lastRow="0" w:firstColumn="1" w:lastColumn="0" w:noHBand="0" w:noVBand="1"/>
       </w:tblPr>
       <w:tblGrid>
-        <w:gridCol w:w="5382"/>
-        <w:gridCol w:w="3634"/>
+        <w:gridCol w:w="4113"/>
+        <w:gridCol w:w="2828"/>
       </w:tblGrid>
       <w:tr>
         <w:tc>
           <w:tcPr>
-            <w:tcW w:w="5382" w:type="dxa"/>
+            <w:tcW w:w="4113" w:type="dxa"/>
           </w:tcPr>
           <w:p>
             <w:pPr>
@@ -563,7 +566,7 @@
         </w:tc>
         <w:tc>
           <w:tcPr>
-            <w:tcW w:w="3634" w:type="dxa"/>
+            <w:tcW w:w="2828" w:type="dxa"/>
           </w:tcPr>
           <w:p>
             <w:pPr>
@@ -584,7 +587,7 @@
       <w:tr>
         <w:tc>
           <w:tcPr>
-            <w:tcW w:w="5382" w:type="dxa"/>
+            <w:tcW w:w="4113" w:type="dxa"/>
           </w:tcPr>
           <w:p>
             <w:pPr>
@@ -601,7 +604,7 @@
         </w:tc>
         <w:tc>
           <w:tcPr>
-            <w:tcW w:w="3634" w:type="dxa"/>
+            <w:tcW w:w="2828" w:type="dxa"/>
           </w:tcPr>
           <w:p>
             <w:pPr>
@@ -616,7 +619,7 @@
       <w:tr>
         <w:tc>
           <w:tcPr>
-            <w:tcW w:w="5382" w:type="dxa"/>
+            <w:tcW w:w="4113" w:type="dxa"/>
           </w:tcPr>
           <w:p>
             <w:pPr>
@@ -633,7 +636,7 @@
         </w:tc>
         <w:tc>
           <w:tcPr>
-            <w:tcW w:w="3634" w:type="dxa"/>
+            <w:tcW w:w="2828" w:type="dxa"/>
           </w:tcPr>
           <w:p>
             <w:pPr>
@@ -648,7 +651,7 @@
       <w:tr>
         <w:tc>
           <w:tcPr>
-            <w:tcW w:w="5382" w:type="dxa"/>
+            <w:tcW w:w="4113" w:type="dxa"/>
           </w:tcPr>
           <w:p>
             <w:pPr>
@@ -665,7 +668,7 @@
         </w:tc>
         <w:tc>
           <w:tcPr>
-            <w:tcW w:w="3634" w:type="dxa"/>
+            <w:tcW w:w="2828" w:type="dxa"/>
           </w:tcPr>
           <w:p>
             <w:pPr>
@@ -680,7 +683,7 @@
       <w:tr>
         <w:tc>
           <w:tcPr>
-            <w:tcW w:w="5382" w:type="dxa"/>
+            <w:tcW w:w="4113" w:type="dxa"/>
           </w:tcPr>
           <w:p>
             <w:pPr>
@@ -697,7 +700,7 @@
         </w:tc>
         <w:tc>
           <w:tcPr>
-            <w:tcW w:w="3634" w:type="dxa"/>
+            <w:tcW w:w="2828" w:type="dxa"/>
           </w:tcPr>
           <w:p>
             <w:pPr>
@@ -712,7 +715,7 @@
       <w:tr>
         <w:tc>
           <w:tcPr>
-            <w:tcW w:w="5382" w:type="dxa"/>
+            <w:tcW w:w="4113" w:type="dxa"/>
           </w:tcPr>
           <w:p>
             <w:pPr>
@@ -729,7 +732,7 @@
         </w:tc>
         <w:tc>
           <w:tcPr>
-            <w:tcW w:w="3634" w:type="dxa"/>
+            <w:tcW w:w="2828" w:type="dxa"/>
           </w:tcPr>
           <w:p>
             <w:pPr>
@@ -744,7 +747,7 @@
       <w:tr>
         <w:tc>
           <w:tcPr>
-            <w:tcW w:w="5382" w:type="dxa"/>
+            <w:tcW w:w="4113" w:type="dxa"/>
           </w:tcPr>
           <w:p>
             <w:pPr>
@@ -755,16 +758,13 @@
               </w:numPr>
             </w:pPr>
             <w:r>
-              <w:t>SCARP</w:t>
-            </w:r>
-            <w:r>
-              <w:t xml:space="preserve"> Extract</w:t>
-            </w:r>
-          </w:p>
-        </w:tc>
-        <w:tc>
-          <w:tcPr>
-            <w:tcW w:w="3634" w:type="dxa"/>
+              <w:t>SCARP Extract</w:t>
+            </w:r>
+          </w:p>
+        </w:tc>
+        <w:tc>
+          <w:tcPr>
+            <w:tcW w:w="2828" w:type="dxa"/>
           </w:tcPr>
           <w:p>
             <w:pPr>
@@ -779,7 +779,7 @@
       <w:tr>
         <w:tc>
           <w:tcPr>
-            <w:tcW w:w="5382" w:type="dxa"/>
+            <w:tcW w:w="4113" w:type="dxa"/>
           </w:tcPr>
           <w:p>
             <w:pPr>
@@ -790,16 +790,13 @@
               </w:numPr>
             </w:pPr>
             <w:r>
-              <w:t>SCARP</w:t>
-            </w:r>
-            <w:r>
-              <w:t xml:space="preserve"> Paper</w:t>
-            </w:r>
-          </w:p>
-        </w:tc>
-        <w:tc>
-          <w:tcPr>
-            <w:tcW w:w="3634" w:type="dxa"/>
+              <w:t>SCARP Paper</w:t>
+            </w:r>
+          </w:p>
+        </w:tc>
+        <w:tc>
+          <w:tcPr>
+            <w:tcW w:w="2828" w:type="dxa"/>
           </w:tcPr>
           <w:p>
             <w:pPr>
@@ -814,7 +811,7 @@
       <w:tr>
         <w:tc>
           <w:tcPr>
-            <w:tcW w:w="5382" w:type="dxa"/>
+            <w:tcW w:w="4113" w:type="dxa"/>
           </w:tcPr>
           <w:p>
             <w:pPr>
@@ -831,7 +828,7 @@
         </w:tc>
         <w:tc>
           <w:tcPr>
-            <w:tcW w:w="3634" w:type="dxa"/>
+            <w:tcW w:w="2828" w:type="dxa"/>
           </w:tcPr>
           <w:p>
             <w:pPr>
@@ -846,7 +843,7 @@
       <w:tr>
         <w:tc>
           <w:tcPr>
-            <w:tcW w:w="5382" w:type="dxa"/>
+            <w:tcW w:w="4113" w:type="dxa"/>
           </w:tcPr>
           <w:p>
             <w:pPr>
@@ -857,13 +854,14 @@
               </w:numPr>
             </w:pPr>
             <w:r>
+              <w:lastRenderedPageBreak/>
               <w:t>Demonstration to internal Examiners</w:t>
             </w:r>
           </w:p>
         </w:tc>
         <w:tc>
           <w:tcPr>
-            <w:tcW w:w="3634" w:type="dxa"/>
+            <w:tcW w:w="2828" w:type="dxa"/>
           </w:tcPr>
           <w:p>
             <w:pPr>
@@ -878,7 +876,7 @@
       <w:tr>
         <w:tc>
           <w:tcPr>
-            <w:tcW w:w="5382" w:type="dxa"/>
+            <w:tcW w:w="4113" w:type="dxa"/>
           </w:tcPr>
           <w:p>
             <w:pPr>
@@ -895,7 +893,7 @@
         </w:tc>
         <w:tc>
           <w:tcPr>
-            <w:tcW w:w="3634" w:type="dxa"/>
+            <w:tcW w:w="2828" w:type="dxa"/>
           </w:tcPr>
           <w:p>
             <w:pPr>
@@ -910,7 +908,7 @@
       <w:tr>
         <w:tc>
           <w:tcPr>
-            <w:tcW w:w="5382" w:type="dxa"/>
+            <w:tcW w:w="4113" w:type="dxa"/>
           </w:tcPr>
           <w:p>
             <w:pPr>
@@ -927,7 +925,7 @@
         </w:tc>
         <w:tc>
           <w:tcPr>
-            <w:tcW w:w="3634" w:type="dxa"/>
+            <w:tcW w:w="2828" w:type="dxa"/>
           </w:tcPr>
           <w:p>
             <w:pPr>
@@ -1362,6 +1360,7 @@
     </w:p>
     <w:p>
       <w:r>
+        <w:lastRenderedPageBreak/>
         <w:t>Researched face recognition problem domain, constraints and assumptions. Made notes for PID.</w:t>
       </w:r>
     </w:p>
@@ -1762,6 +1761,7 @@
         <w:rPr>
           <w:b/>
         </w:rPr>
+        <w:lastRenderedPageBreak/>
         <w:t>8/10/2015 Thursday</w:t>
       </w:r>
     </w:p>
@@ -1796,7 +1796,6 @@
         <w:rPr>
           <w:b/>
         </w:rPr>
-        <w:lastRenderedPageBreak/>
         <w:t>CONCLUSION:</w:t>
       </w:r>
       <w:r>
@@ -2128,8 +2127,6 @@
           <w:b/>
         </w:rPr>
       </w:pPr>
-      <w:bookmarkStart w:id="0" w:name="_GoBack"/>
-      <w:bookmarkEnd w:id="0"/>
     </w:p>
     <w:sectPr>
       <w:pgSz w:w="11906" w:h="16838"/>

</xml_diff>